<commit_message>
Modify the mid-term exercise
</commit_message>
<xml_diff>
--- a/mid-term/result.docx
+++ b/mid-term/result.docx
@@ -12,10 +12,315 @@
       <w:r>
         <w:rPr>
           <w:rFonts w:hint="eastAsia"/>
+          <w:noProof/>
           <w:sz w:val="32"/>
           <w:szCs w:val="28"/>
         </w:rPr>
-        <w:t>方法</w:t>
+        <mc:AlternateContent>
+          <mc:Choice Requires="wps">
+            <w:drawing>
+              <wp:anchor distT="0" distB="0" distL="114300" distR="114300" simplePos="0" relativeHeight="251659264" behindDoc="0" locked="0" layoutInCell="1" allowOverlap="1" wp14:anchorId="2BCF627A" wp14:editId="0E774F0A">
+                <wp:simplePos x="0" y="0"/>
+                <wp:positionH relativeFrom="column">
+                  <wp:posOffset>3973739</wp:posOffset>
+                </wp:positionH>
+                <wp:positionV relativeFrom="paragraph">
+                  <wp:posOffset>-370024</wp:posOffset>
+                </wp:positionV>
+                <wp:extent cx="1512570" cy="952500"/>
+                <wp:effectExtent l="0" t="0" r="11430" b="19050"/>
+                <wp:wrapNone/>
+                <wp:docPr id="5" name="矩形 5"/>
+                <wp:cNvGraphicFramePr/>
+                <a:graphic xmlns:a="http://schemas.openxmlformats.org/drawingml/2006/main">
+                  <a:graphicData uri="http://schemas.microsoft.com/office/word/2010/wordprocessingShape">
+                    <wps:wsp>
+                      <wps:cNvSpPr/>
+                      <wps:spPr>
+                        <a:xfrm>
+                          <a:off x="0" y="0"/>
+                          <a:ext cx="1512570" cy="952500"/>
+                        </a:xfrm>
+                        <a:prstGeom prst="rect">
+                          <a:avLst/>
+                        </a:prstGeom>
+                        <a:noFill/>
+                        <a:ln>
+                          <a:solidFill>
+                            <a:schemeClr val="tx1"/>
+                          </a:solidFill>
+                        </a:ln>
+                      </wps:spPr>
+                      <wps:style>
+                        <a:lnRef idx="2">
+                          <a:schemeClr val="accent1">
+                            <a:shade val="50000"/>
+                          </a:schemeClr>
+                        </a:lnRef>
+                        <a:fillRef idx="1">
+                          <a:schemeClr val="accent1"/>
+                        </a:fillRef>
+                        <a:effectRef idx="0">
+                          <a:schemeClr val="accent1"/>
+                        </a:effectRef>
+                        <a:fontRef idx="minor">
+                          <a:schemeClr val="lt1"/>
+                        </a:fontRef>
+                      </wps:style>
+                      <wps:txbx>
+                        <w:txbxContent>
+                          <w:p>
+                            <w:pPr>
+                              <w:rPr>
+                                <w:color w:val="000000" w:themeColor="text1"/>
+                                <w:sz w:val="22"/>
+                                <w:szCs w:val="20"/>
+                                <w14:textOutline w14:w="0" w14:cap="flat" w14:cmpd="sng" w14:algn="ctr">
+                                  <w14:noFill/>
+                                  <w14:prstDash w14:val="solid"/>
+                                  <w14:round/>
+                                </w14:textOutline>
+                              </w:rPr>
+                            </w:pPr>
+                            <w:r>
+                              <w:rPr>
+                                <w:rFonts w:hint="eastAsia"/>
+                                <w:color w:val="000000" w:themeColor="text1"/>
+                                <w:sz w:val="22"/>
+                                <w:szCs w:val="20"/>
+                                <w14:textOutline w14:w="0" w14:cap="flat" w14:cmpd="sng" w14:algn="ctr">
+                                  <w14:noFill/>
+                                  <w14:prstDash w14:val="solid"/>
+                                  <w14:round/>
+                                </w14:textOutline>
+                              </w:rPr>
+                              <w:t>姓名：賴泓瑜</w:t>
+                            </w:r>
+                          </w:p>
+                          <w:p>
+                            <w:pPr>
+                              <w:rPr>
+                                <w:color w:val="000000" w:themeColor="text1"/>
+                                <w:sz w:val="22"/>
+                                <w:szCs w:val="20"/>
+                                <w14:textOutline w14:w="0" w14:cap="flat" w14:cmpd="sng" w14:algn="ctr">
+                                  <w14:noFill/>
+                                  <w14:prstDash w14:val="solid"/>
+                                  <w14:round/>
+                                </w14:textOutline>
+                              </w:rPr>
+                            </w:pPr>
+                            <w:r>
+                              <w:rPr>
+                                <w:rFonts w:hint="eastAsia"/>
+                                <w:color w:val="000000" w:themeColor="text1"/>
+                                <w:sz w:val="22"/>
+                                <w:szCs w:val="20"/>
+                                <w14:textOutline w14:w="0" w14:cap="flat" w14:cmpd="sng" w14:algn="ctr">
+                                  <w14:noFill/>
+                                  <w14:prstDash w14:val="solid"/>
+                                  <w14:round/>
+                                </w14:textOutline>
+                              </w:rPr>
+                              <w:t>系級：應數四乙</w:t>
+                            </w:r>
+                          </w:p>
+                          <w:p>
+                            <w:pPr>
+                              <w:rPr>
+                                <w:rFonts w:hint="eastAsia"/>
+                                <w:color w:val="000000" w:themeColor="text1"/>
+                                <w:sz w:val="22"/>
+                                <w:szCs w:val="20"/>
+                                <w14:textOutline w14:w="0" w14:cap="flat" w14:cmpd="sng" w14:algn="ctr">
+                                  <w14:noFill/>
+                                  <w14:prstDash w14:val="solid"/>
+                                  <w14:round/>
+                                </w14:textOutline>
+                              </w:rPr>
+                            </w:pPr>
+                            <w:r>
+                              <w:rPr>
+                                <w:rFonts w:hint="eastAsia"/>
+                                <w:color w:val="000000" w:themeColor="text1"/>
+                                <w:sz w:val="22"/>
+                                <w:szCs w:val="20"/>
+                                <w14:textOutline w14:w="0" w14:cap="flat" w14:cmpd="sng" w14:algn="ctr">
+                                  <w14:noFill/>
+                                  <w14:prstDash w14:val="solid"/>
+                                  <w14:round/>
+                                </w14:textOutline>
+                              </w:rPr>
+                              <w:t>學號：</w:t>
+                            </w:r>
+                            <w:r>
+                              <w:rPr>
+                                <w:rFonts w:hint="eastAsia"/>
+                                <w:color w:val="000000" w:themeColor="text1"/>
+                                <w:sz w:val="22"/>
+                                <w:szCs w:val="20"/>
+                                <w14:textOutline w14:w="0" w14:cap="flat" w14:cmpd="sng" w14:algn="ctr">
+                                  <w14:noFill/>
+                                  <w14:prstDash w14:val="solid"/>
+                                  <w14:round/>
+                                </w14:textOutline>
+                              </w:rPr>
+                              <w:t>D</w:t>
+                            </w:r>
+                            <w:r>
+                              <w:rPr>
+                                <w:color w:val="000000" w:themeColor="text1"/>
+                                <w:sz w:val="22"/>
+                                <w:szCs w:val="20"/>
+                                <w14:textOutline w14:w="0" w14:cap="flat" w14:cmpd="sng" w14:algn="ctr">
+                                  <w14:noFill/>
+                                  <w14:prstDash w14:val="solid"/>
+                                  <w14:round/>
+                                </w14:textOutline>
+                              </w:rPr>
+                              <w:t>0856894</w:t>
+                            </w:r>
+                          </w:p>
+                        </w:txbxContent>
+                      </wps:txbx>
+                      <wps:bodyPr rot="0" spcFirstLastPara="0" vertOverflow="overflow" horzOverflow="overflow" vert="horz" wrap="square" lIns="91440" tIns="45720" rIns="91440" bIns="45720" numCol="1" spcCol="0" rtlCol="0" fromWordArt="0" anchor="ctr" anchorCtr="0" forceAA="0" compatLnSpc="1">
+                        <a:prstTxWarp prst="textNoShape">
+                          <a:avLst/>
+                        </a:prstTxWarp>
+                        <a:noAutofit/>
+                      </wps:bodyPr>
+                    </wps:wsp>
+                  </a:graphicData>
+                </a:graphic>
+                <wp14:sizeRelH relativeFrom="margin">
+                  <wp14:pctWidth>0</wp14:pctWidth>
+                </wp14:sizeRelH>
+              </wp:anchor>
+            </w:drawing>
+          </mc:Choice>
+          <mc:Fallback>
+            <w:pict>
+              <v:rect w14:anchorId="2BCF627A" id="矩形 5" o:spid="_x0000_s1026" style="position:absolute;margin-left:312.9pt;margin-top:-29.15pt;width:119.1pt;height:75pt;z-index:251659264;visibility:visible;mso-wrap-style:square;mso-width-percent:0;mso-wrap-distance-left:9pt;mso-wrap-distance-top:0;mso-wrap-distance-right:9pt;mso-wrap-distance-bottom:0;mso-position-horizontal:absolute;mso-position-horizontal-relative:text;mso-position-vertical:absolute;mso-position-vertical-relative:text;mso-width-percent:0;mso-width-relative:margin;v-text-anchor:middle" o:gfxdata="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" filled="f" strokecolor="black [3213]" strokeweight="1pt">
+                <v:textbox>
+                  <w:txbxContent>
+                    <w:p>
+                      <w:pPr>
+                        <w:rPr>
+                          <w:color w:val="000000" w:themeColor="text1"/>
+                          <w:sz w:val="22"/>
+                          <w:szCs w:val="20"/>
+                          <w14:textOutline w14:w="0" w14:cap="flat" w14:cmpd="sng" w14:algn="ctr">
+                            <w14:noFill/>
+                            <w14:prstDash w14:val="solid"/>
+                            <w14:round/>
+                          </w14:textOutline>
+                        </w:rPr>
+                      </w:pPr>
+                      <w:r>
+                        <w:rPr>
+                          <w:rFonts w:hint="eastAsia"/>
+                          <w:color w:val="000000" w:themeColor="text1"/>
+                          <w:sz w:val="22"/>
+                          <w:szCs w:val="20"/>
+                          <w14:textOutline w14:w="0" w14:cap="flat" w14:cmpd="sng" w14:algn="ctr">
+                            <w14:noFill/>
+                            <w14:prstDash w14:val="solid"/>
+                            <w14:round/>
+                          </w14:textOutline>
+                        </w:rPr>
+                        <w:t>姓名：賴泓瑜</w:t>
+                      </w:r>
+                    </w:p>
+                    <w:p>
+                      <w:pPr>
+                        <w:rPr>
+                          <w:color w:val="000000" w:themeColor="text1"/>
+                          <w:sz w:val="22"/>
+                          <w:szCs w:val="20"/>
+                          <w14:textOutline w14:w="0" w14:cap="flat" w14:cmpd="sng" w14:algn="ctr">
+                            <w14:noFill/>
+                            <w14:prstDash w14:val="solid"/>
+                            <w14:round/>
+                          </w14:textOutline>
+                        </w:rPr>
+                      </w:pPr>
+                      <w:r>
+                        <w:rPr>
+                          <w:rFonts w:hint="eastAsia"/>
+                          <w:color w:val="000000" w:themeColor="text1"/>
+                          <w:sz w:val="22"/>
+                          <w:szCs w:val="20"/>
+                          <w14:textOutline w14:w="0" w14:cap="flat" w14:cmpd="sng" w14:algn="ctr">
+                            <w14:noFill/>
+                            <w14:prstDash w14:val="solid"/>
+                            <w14:round/>
+                          </w14:textOutline>
+                        </w:rPr>
+                        <w:t>系級：應數四乙</w:t>
+                      </w:r>
+                    </w:p>
+                    <w:p>
+                      <w:pPr>
+                        <w:rPr>
+                          <w:rFonts w:hint="eastAsia"/>
+                          <w:color w:val="000000" w:themeColor="text1"/>
+                          <w:sz w:val="22"/>
+                          <w:szCs w:val="20"/>
+                          <w14:textOutline w14:w="0" w14:cap="flat" w14:cmpd="sng" w14:algn="ctr">
+                            <w14:noFill/>
+                            <w14:prstDash w14:val="solid"/>
+                            <w14:round/>
+                          </w14:textOutline>
+                        </w:rPr>
+                      </w:pPr>
+                      <w:r>
+                        <w:rPr>
+                          <w:rFonts w:hint="eastAsia"/>
+                          <w:color w:val="000000" w:themeColor="text1"/>
+                          <w:sz w:val="22"/>
+                          <w:szCs w:val="20"/>
+                          <w14:textOutline w14:w="0" w14:cap="flat" w14:cmpd="sng" w14:algn="ctr">
+                            <w14:noFill/>
+                            <w14:prstDash w14:val="solid"/>
+                            <w14:round/>
+                          </w14:textOutline>
+                        </w:rPr>
+                        <w:t>學號：</w:t>
+                      </w:r>
+                      <w:r>
+                        <w:rPr>
+                          <w:rFonts w:hint="eastAsia"/>
+                          <w:color w:val="000000" w:themeColor="text1"/>
+                          <w:sz w:val="22"/>
+                          <w:szCs w:val="20"/>
+                          <w14:textOutline w14:w="0" w14:cap="flat" w14:cmpd="sng" w14:algn="ctr">
+                            <w14:noFill/>
+                            <w14:prstDash w14:val="solid"/>
+                            <w14:round/>
+                          </w14:textOutline>
+                        </w:rPr>
+                        <w:t>D</w:t>
+                      </w:r>
+                      <w:r>
+                        <w:rPr>
+                          <w:color w:val="000000" w:themeColor="text1"/>
+                          <w:sz w:val="22"/>
+                          <w:szCs w:val="20"/>
+                          <w14:textOutline w14:w="0" w14:cap="flat" w14:cmpd="sng" w14:algn="ctr">
+                            <w14:noFill/>
+                            <w14:prstDash w14:val="solid"/>
+                            <w14:round/>
+                          </w14:textOutline>
+                        </w:rPr>
+                        <w:t>0856894</w:t>
+                      </w:r>
+                    </w:p>
+                  </w:txbxContent>
+                </v:textbox>
+              </v:rect>
+            </w:pict>
+          </mc:Fallback>
+        </mc:AlternateContent>
       </w:r>
       <w:r>
         <w:rPr>
@@ -23,7 +328,7 @@
           <w:sz w:val="32"/>
           <w:szCs w:val="28"/>
         </w:rPr>
-        <w:t>1</w:t>
+        <w:t>方法</w:t>
       </w:r>
       <w:r>
         <w:rPr>
@@ -31,7 +336,33 @@
           <w:sz w:val="32"/>
           <w:szCs w:val="28"/>
         </w:rPr>
-        <w:t>：以原始數據配適模型之結果</w:t>
+        <w:t>1</w:t>
+      </w:r>
+      <w:r>
+        <w:rPr>
+          <w:rFonts w:hint="eastAsia"/>
+          <w:sz w:val="32"/>
+          <w:szCs w:val="28"/>
+        </w:rPr>
+        <w:t>：以原始</w:t>
+      </w:r>
+      <w:proofErr w:type="gramStart"/>
+      <w:r>
+        <w:rPr>
+          <w:rFonts w:hint="eastAsia"/>
+          <w:sz w:val="32"/>
+          <w:szCs w:val="28"/>
+        </w:rPr>
+        <w:t>數據配適模型</w:t>
+      </w:r>
+      <w:proofErr w:type="gramEnd"/>
+      <w:r>
+        <w:rPr>
+          <w:rFonts w:hint="eastAsia"/>
+          <w:sz w:val="32"/>
+          <w:szCs w:val="28"/>
+        </w:rPr>
+        <w:t>之結果</w:t>
       </w:r>
     </w:p>
     <w:p>
@@ -41,9 +372,6 @@
           <w:ilvl w:val="0"/>
           <w:numId w:val="1"/>
         </w:numPr>
-        <w:rPr>
-          <w:rFonts w:hint="eastAsia"/>
-        </w:rPr>
       </w:pPr>
       <w:r>
         <w:rPr>
@@ -63,6 +391,9 @@
     </w:p>
     <w:p>
       <w:r>
+        <w:rPr>
+          <w:noProof/>
+        </w:rPr>
         <w:drawing>
           <wp:inline distT="0" distB="0" distL="0" distR="0" wp14:anchorId="7174D325" wp14:editId="44406DAA">
             <wp:extent cx="5486400" cy="3496945"/>
@@ -121,6 +452,7 @@
         </w:rPr>
         <w:t>模型：</w:t>
       </w:r>
+      <w:proofErr w:type="spellStart"/>
       <w:r>
         <w:rPr>
           <w:sz w:val="28"/>
@@ -128,6 +460,7 @@
         </w:rPr>
         <w:t>ctree</w:t>
       </w:r>
+      <w:proofErr w:type="spellEnd"/>
     </w:p>
     <w:p>
       <w:pPr>
@@ -135,6 +468,9 @@
         <w:ind w:left="0"/>
       </w:pPr>
       <w:r>
+        <w:rPr>
+          <w:noProof/>
+        </w:rPr>
         <w:drawing>
           <wp:inline distT="0" distB="0" distL="0" distR="0" wp14:anchorId="7D3E2B35" wp14:editId="5718E96F">
             <wp:extent cx="5486400" cy="1739265"/>
@@ -216,7 +552,6 @@
               <w:ind w:left="0"/>
               <w:jc w:val="center"/>
               <w:rPr>
-                <w:rFonts w:hint="eastAsia"/>
                 <w:b/>
                 <w:bCs/>
               </w:rPr>
@@ -246,7 +581,6 @@
               <w:ind w:left="0"/>
               <w:jc w:val="center"/>
               <w:rPr>
-                <w:rFonts w:hint="eastAsia"/>
                 <w:b/>
                 <w:bCs/>
               </w:rPr>
@@ -275,7 +609,6 @@
               <w:ind w:left="0"/>
               <w:jc w:val="center"/>
               <w:rPr>
-                <w:rFonts w:hint="eastAsia"/>
                 <w:b/>
                 <w:bCs/>
               </w:rPr>
@@ -331,9 +664,6 @@
               <w:pStyle w:val="a7"/>
               <w:ind w:left="0"/>
               <w:jc w:val="center"/>
-              <w:rPr>
-                <w:rFonts w:hint="eastAsia"/>
-              </w:rPr>
             </w:pPr>
             <w:r>
               <w:t>CART</w:t>
@@ -353,9 +683,6 @@
               <w:pStyle w:val="a7"/>
               <w:ind w:left="0"/>
               <w:jc w:val="center"/>
-              <w:rPr>
-                <w:rFonts w:hint="eastAsia"/>
-              </w:rPr>
             </w:pPr>
             <w:r>
               <w:t>6</w:t>
@@ -375,9 +702,6 @@
               <w:pStyle w:val="a7"/>
               <w:ind w:left="0"/>
               <w:jc w:val="center"/>
-              <w:rPr>
-                <w:rFonts w:hint="eastAsia"/>
-              </w:rPr>
             </w:pPr>
             <w:r>
               <w:t>0.482</w:t>
@@ -405,13 +729,12 @@
               <w:pStyle w:val="a7"/>
               <w:ind w:left="0"/>
               <w:jc w:val="center"/>
-              <w:rPr>
-                <w:rFonts w:hint="eastAsia"/>
-              </w:rPr>
             </w:pPr>
+            <w:proofErr w:type="spellStart"/>
             <w:r>
               <w:t>Ctree</w:t>
             </w:r>
+            <w:proofErr w:type="spellEnd"/>
           </w:p>
         </w:tc>
         <w:tc>
@@ -427,9 +750,6 @@
               <w:pStyle w:val="a7"/>
               <w:ind w:left="0"/>
               <w:jc w:val="center"/>
-              <w:rPr>
-                <w:rFonts w:hint="eastAsia"/>
-              </w:rPr>
             </w:pPr>
             <w:r>
               <w:t>3</w:t>
@@ -449,9 +769,6 @@
               <w:pStyle w:val="a7"/>
               <w:ind w:left="0"/>
               <w:jc w:val="center"/>
-              <w:rPr>
-                <w:rFonts w:hint="eastAsia"/>
-              </w:rPr>
             </w:pPr>
             <w:r>
               <w:t>0.5172</w:t>
@@ -561,9 +878,6 @@
           <w:ilvl w:val="0"/>
           <w:numId w:val="1"/>
         </w:numPr>
-        <w:rPr>
-          <w:rFonts w:hint="eastAsia"/>
-        </w:rPr>
       </w:pPr>
       <w:r>
         <w:rPr>
@@ -587,6 +901,9 @@
         <w:ind w:left="0"/>
       </w:pPr>
       <w:r>
+        <w:rPr>
+          <w:noProof/>
+        </w:rPr>
         <w:drawing>
           <wp:inline distT="0" distB="0" distL="0" distR="0" wp14:anchorId="52FC7186" wp14:editId="0A8DC6CE">
             <wp:extent cx="5486400" cy="2988310"/>
@@ -656,6 +973,7 @@
         </w:rPr>
         <w:t>模型：</w:t>
       </w:r>
+      <w:proofErr w:type="spellStart"/>
       <w:r>
         <w:rPr>
           <w:sz w:val="28"/>
@@ -663,6 +981,7 @@
         </w:rPr>
         <w:t>ctree</w:t>
       </w:r>
+      <w:proofErr w:type="spellEnd"/>
     </w:p>
     <w:p>
       <w:pPr>
@@ -670,6 +989,9 @@
         <w:ind w:left="0"/>
       </w:pPr>
       <w:r>
+        <w:rPr>
+          <w:noProof/>
+        </w:rPr>
         <w:drawing>
           <wp:inline distT="0" distB="0" distL="0" distR="0" wp14:anchorId="28D53F61" wp14:editId="33E160D9">
             <wp:extent cx="5486400" cy="1736090"/>
@@ -751,7 +1073,6 @@
               <w:ind w:left="0"/>
               <w:jc w:val="center"/>
               <w:rPr>
-                <w:rFonts w:hint="eastAsia"/>
                 <w:b/>
                 <w:bCs/>
               </w:rPr>
@@ -781,7 +1102,6 @@
               <w:ind w:left="0"/>
               <w:jc w:val="center"/>
               <w:rPr>
-                <w:rFonts w:hint="eastAsia"/>
                 <w:b/>
                 <w:bCs/>
               </w:rPr>
@@ -810,7 +1130,6 @@
               <w:ind w:left="0"/>
               <w:jc w:val="center"/>
               <w:rPr>
-                <w:rFonts w:hint="eastAsia"/>
                 <w:b/>
                 <w:bCs/>
               </w:rPr>
@@ -866,9 +1185,6 @@
               <w:pStyle w:val="a7"/>
               <w:ind w:left="0"/>
               <w:jc w:val="center"/>
-              <w:rPr>
-                <w:rFonts w:hint="eastAsia"/>
-              </w:rPr>
             </w:pPr>
             <w:r>
               <w:t>CART</w:t>
@@ -888,9 +1204,6 @@
               <w:pStyle w:val="a7"/>
               <w:ind w:left="0"/>
               <w:jc w:val="center"/>
-              <w:rPr>
-                <w:rFonts w:hint="eastAsia"/>
-              </w:rPr>
             </w:pPr>
             <w:r>
               <w:rPr>
@@ -913,9 +1226,6 @@
               <w:pStyle w:val="a7"/>
               <w:ind w:left="0"/>
               <w:jc w:val="center"/>
-              <w:rPr>
-                <w:rFonts w:hint="eastAsia"/>
-              </w:rPr>
             </w:pPr>
             <w:r>
               <w:t>0.448</w:t>
@@ -946,13 +1256,12 @@
               <w:pStyle w:val="a7"/>
               <w:ind w:left="0"/>
               <w:jc w:val="center"/>
-              <w:rPr>
-                <w:rFonts w:hint="eastAsia"/>
-              </w:rPr>
             </w:pPr>
+            <w:proofErr w:type="spellStart"/>
             <w:r>
               <w:t>Ctree</w:t>
             </w:r>
+            <w:proofErr w:type="spellEnd"/>
           </w:p>
         </w:tc>
         <w:tc>
@@ -968,9 +1277,6 @@
               <w:pStyle w:val="a7"/>
               <w:ind w:left="0"/>
               <w:jc w:val="center"/>
-              <w:rPr>
-                <w:rFonts w:hint="eastAsia"/>
-              </w:rPr>
             </w:pPr>
             <w:r>
               <w:rPr>
@@ -993,9 +1299,6 @@
               <w:pStyle w:val="a7"/>
               <w:ind w:left="0"/>
               <w:jc w:val="center"/>
-              <w:rPr>
-                <w:rFonts w:hint="eastAsia"/>
-              </w:rPr>
             </w:pPr>
             <w:r>
               <w:t>0.5172</w:t>
@@ -1008,9 +1311,6 @@
       <w:pPr>
         <w:pStyle w:val="a7"/>
         <w:ind w:left="0"/>
-        <w:rPr>
-          <w:rFonts w:hint="eastAsia"/>
-        </w:rPr>
       </w:pPr>
     </w:p>
     <w:sectPr>

</xml_diff>

<commit_message>
Modify the mid-term doc
</commit_message>
<xml_diff>
--- a/mid-term/result.docx
+++ b/mid-term/result.docx
@@ -368,145 +368,8 @@
     <w:p>
       <w:pPr>
         <w:pStyle w:val="a7"/>
-        <w:numPr>
-          <w:ilvl w:val="0"/>
-          <w:numId w:val="1"/>
-        </w:numPr>
-      </w:pPr>
-      <w:r>
-        <w:rPr>
-          <w:rFonts w:hint="eastAsia"/>
-        </w:rPr>
-        <w:t>模型：</w:t>
-      </w:r>
-      <w:r>
-        <w:rPr>
-          <w:rFonts w:hint="eastAsia"/>
-        </w:rPr>
-        <w:t>C</w:t>
-      </w:r>
-      <w:r>
-        <w:t>ART</w:t>
-      </w:r>
-    </w:p>
-    <w:p>
-      <w:r>
-        <w:rPr>
-          <w:noProof/>
-        </w:rPr>
-        <w:drawing>
-          <wp:inline distT="0" distB="0" distL="0" distR="0" wp14:anchorId="7174D325" wp14:editId="44406DAA">
-            <wp:extent cx="5486400" cy="3496945"/>
-            <wp:effectExtent l="0" t="0" r="0" b="8255"/>
-            <wp:docPr id="1" name="圖片 1"/>
-            <wp:cNvGraphicFramePr>
-              <a:graphicFrameLocks xmlns:a="http://schemas.openxmlformats.org/drawingml/2006/main" noChangeAspect="1"/>
-            </wp:cNvGraphicFramePr>
-            <a:graphic xmlns:a="http://schemas.openxmlformats.org/drawingml/2006/main">
-              <a:graphicData uri="http://schemas.openxmlformats.org/drawingml/2006/picture">
-                <pic:pic xmlns:pic="http://schemas.openxmlformats.org/drawingml/2006/picture">
-                  <pic:nvPicPr>
-                    <pic:cNvPr id="1" name=""/>
-                    <pic:cNvPicPr/>
-                  </pic:nvPicPr>
-                  <pic:blipFill>
-                    <a:blip r:embed="rId7"/>
-                    <a:stretch>
-                      <a:fillRect/>
-                    </a:stretch>
-                  </pic:blipFill>
-                  <pic:spPr>
-                    <a:xfrm>
-                      <a:off x="0" y="0"/>
-                      <a:ext cx="5486400" cy="3496945"/>
-                    </a:xfrm>
-                    <a:prstGeom prst="rect">
-                      <a:avLst/>
-                    </a:prstGeom>
-                  </pic:spPr>
-                </pic:pic>
-              </a:graphicData>
-            </a:graphic>
-          </wp:inline>
-        </w:drawing>
-      </w:r>
-    </w:p>
-    <w:p/>
-    <w:p>
-      <w:pPr>
-        <w:pStyle w:val="a7"/>
-        <w:numPr>
-          <w:ilvl w:val="0"/>
-          <w:numId w:val="1"/>
-        </w:numPr>
-        <w:rPr>
-          <w:sz w:val="28"/>
-          <w:szCs w:val="24"/>
-        </w:rPr>
-      </w:pPr>
-      <w:r>
-        <w:rPr>
-          <w:rFonts w:hint="eastAsia"/>
-          <w:sz w:val="28"/>
-          <w:szCs w:val="24"/>
-        </w:rPr>
-        <w:t>模型：</w:t>
-      </w:r>
-      <w:proofErr w:type="spellStart"/>
-      <w:r>
-        <w:rPr>
-          <w:sz w:val="28"/>
-          <w:szCs w:val="24"/>
-        </w:rPr>
-        <w:t>ctree</w:t>
-      </w:r>
-      <w:proofErr w:type="spellEnd"/>
-    </w:p>
-    <w:p>
-      <w:pPr>
-        <w:pStyle w:val="a7"/>
         <w:ind w:left="0"/>
       </w:pPr>
-      <w:r>
-        <w:rPr>
-          <w:noProof/>
-        </w:rPr>
-        <w:drawing>
-          <wp:inline distT="0" distB="0" distL="0" distR="0" wp14:anchorId="7D3E2B35" wp14:editId="5718E96F">
-            <wp:extent cx="5486400" cy="1739265"/>
-            <wp:effectExtent l="0" t="0" r="0" b="0"/>
-            <wp:docPr id="2" name="圖片 2"/>
-            <wp:cNvGraphicFramePr>
-              <a:graphicFrameLocks xmlns:a="http://schemas.openxmlformats.org/drawingml/2006/main" noChangeAspect="1"/>
-            </wp:cNvGraphicFramePr>
-            <a:graphic xmlns:a="http://schemas.openxmlformats.org/drawingml/2006/main">
-              <a:graphicData uri="http://schemas.openxmlformats.org/drawingml/2006/picture">
-                <pic:pic xmlns:pic="http://schemas.openxmlformats.org/drawingml/2006/picture">
-                  <pic:nvPicPr>
-                    <pic:cNvPr id="1" name=""/>
-                    <pic:cNvPicPr/>
-                  </pic:nvPicPr>
-                  <pic:blipFill>
-                    <a:blip r:embed="rId8"/>
-                    <a:stretch>
-                      <a:fillRect/>
-                    </a:stretch>
-                  </pic:blipFill>
-                  <pic:spPr>
-                    <a:xfrm>
-                      <a:off x="0" y="0"/>
-                      <a:ext cx="5486400" cy="1739265"/>
-                    </a:xfrm>
-                    <a:prstGeom prst="rect">
-                      <a:avLst/>
-                    </a:prstGeom>
-                  </pic:spPr>
-                </pic:pic>
-              </a:graphicData>
-            </a:graphic>
-          </wp:inline>
-        </w:drawing>
-      </w:r>
     </w:p>
     <w:p>
       <w:pPr>
@@ -590,7 +453,7 @@
                 <w:b/>
                 <w:bCs/>
               </w:rPr>
-              <w:t>Tree Depth</w:t>
+              <w:t>Parameters</w:t>
             </w:r>
           </w:p>
         </w:tc>
@@ -666,7 +529,7 @@
               <w:jc w:val="center"/>
             </w:pPr>
             <w:r>
-              <w:t>CART</w:t>
+              <w:t>Logistic Regression</w:t>
             </w:r>
           </w:p>
         </w:tc>
@@ -685,7 +548,13 @@
               <w:jc w:val="center"/>
             </w:pPr>
             <w:r>
-              <w:t>6</w:t>
+              <w:rPr>
+                <w:rFonts w:hint="eastAsia"/>
+              </w:rPr>
+              <w:t>De</w:t>
+            </w:r>
+            <w:r>
+              <w:t>fault</w:t>
             </w:r>
           </w:p>
         </w:tc>
@@ -704,10 +573,7 @@
               <w:jc w:val="center"/>
             </w:pPr>
             <w:r>
-              <w:t>0.482</w:t>
-            </w:r>
-            <w:r>
-              <w:t>8</w:t>
+              <w:t>0.6552</w:t>
             </w:r>
           </w:p>
         </w:tc>
@@ -719,6 +585,71 @@
         <w:tc>
           <w:tcPr>
             <w:tcW w:w="2925" w:type="dxa"/>
+            <w:vAlign w:val="center"/>
+          </w:tcPr>
+          <w:p>
+            <w:pPr>
+              <w:pStyle w:val="a7"/>
+              <w:ind w:left="0"/>
+              <w:jc w:val="center"/>
+            </w:pPr>
+            <w:r>
+              <w:t>Decision Tree</w:t>
+            </w:r>
+          </w:p>
+        </w:tc>
+        <w:tc>
+          <w:tcPr>
+            <w:tcW w:w="2926" w:type="dxa"/>
+            <w:vAlign w:val="center"/>
+          </w:tcPr>
+          <w:p>
+            <w:pPr>
+              <w:pStyle w:val="a7"/>
+              <w:ind w:left="0"/>
+              <w:jc w:val="center"/>
+            </w:pPr>
+            <w:r>
+              <w:t>Max depth</w:t>
+            </w:r>
+            <w:r>
+              <w:rPr>
+                <w:rFonts w:hint="eastAsia"/>
+              </w:rPr>
+              <w:t>：</w:t>
+            </w:r>
+            <w:r>
+              <w:rPr>
+                <w:rFonts w:hint="eastAsia"/>
+              </w:rPr>
+              <w:t>6</w:t>
+            </w:r>
+          </w:p>
+        </w:tc>
+        <w:tc>
+          <w:tcPr>
+            <w:tcW w:w="2926" w:type="dxa"/>
+            <w:vAlign w:val="center"/>
+          </w:tcPr>
+          <w:p>
+            <w:pPr>
+              <w:pStyle w:val="a7"/>
+              <w:ind w:left="0"/>
+              <w:jc w:val="center"/>
+            </w:pPr>
+            <w:r>
+              <w:t>0.6207</w:t>
+            </w:r>
+          </w:p>
+        </w:tc>
+      </w:tr>
+      <w:tr>
+        <w:trPr>
+          <w:trHeight w:val="473"/>
+        </w:trPr>
+        <w:tc>
+          <w:tcPr>
+            <w:tcW w:w="2925" w:type="dxa"/>
             <w:tcBorders>
               <w:bottom w:val="single" w:sz="18" w:space="0" w:color="auto"/>
             </w:tcBorders>
@@ -730,11 +661,15 @@
               <w:ind w:left="0"/>
               <w:jc w:val="center"/>
             </w:pPr>
-            <w:proofErr w:type="spellStart"/>
-            <w:r>
-              <w:t>Ctree</w:t>
-            </w:r>
-            <w:proofErr w:type="spellEnd"/>
+            <w:r>
+              <w:rPr>
+                <w:rFonts w:hint="eastAsia"/>
+              </w:rPr>
+              <w:t>R</w:t>
+            </w:r>
+            <w:r>
+              <w:t>andom Forest</w:t>
+            </w:r>
           </w:p>
         </w:tc>
         <w:tc>
@@ -752,7 +687,19 @@
               <w:jc w:val="center"/>
             </w:pPr>
             <w:r>
-              <w:t>3</w:t>
+              <w:t>Max depth</w:t>
+            </w:r>
+            <w:r>
+              <w:rPr>
+                <w:rFonts w:hint="eastAsia"/>
+              </w:rPr>
+              <w:t>：</w:t>
+            </w:r>
+            <w:r>
+              <w:rPr>
+                <w:rFonts w:hint="eastAsia"/>
+              </w:rPr>
+              <w:t>6</w:t>
             </w:r>
           </w:p>
         </w:tc>
@@ -771,7 +718,7 @@
               <w:jc w:val="center"/>
             </w:pPr>
             <w:r>
-              <w:t>0.5172</w:t>
+              <w:t>0.5862</w:t>
             </w:r>
           </w:p>
         </w:tc>
@@ -787,6 +734,15 @@
       <w:pPr>
         <w:pStyle w:val="a7"/>
         <w:ind w:left="0"/>
+      </w:pPr>
+    </w:p>
+    <w:p>
+      <w:pPr>
+        <w:pStyle w:val="a7"/>
+        <w:ind w:left="0"/>
+        <w:rPr>
+          <w:rFonts w:hint="eastAsia"/>
+        </w:rPr>
       </w:pPr>
     </w:p>
     <w:p>
@@ -802,7 +758,6 @@
           <w:sz w:val="32"/>
           <w:szCs w:val="28"/>
         </w:rPr>
-        <w:lastRenderedPageBreak/>
         <w:t>方法</w:t>
       </w:r>
       <w:r>
@@ -860,7 +815,16 @@
           <w:sz w:val="32"/>
           <w:szCs w:val="28"/>
         </w:rPr>
-        <w:t>過多的欄位移除和對數轉換</w:t>
+        <w:t>過多的欄位移除和對數</w:t>
+      </w:r>
+      <w:proofErr w:type="gramStart"/>
+      <w:r>
+        <w:rPr>
+          <w:rFonts w:hint="eastAsia"/>
+          <w:sz w:val="32"/>
+          <w:szCs w:val="28"/>
+        </w:rPr>
+        <w:t>轉換</w:t>
       </w:r>
       <w:r>
         <w:rPr>
@@ -868,166 +832,26 @@
           <w:sz w:val="32"/>
           <w:szCs w:val="28"/>
         </w:rPr>
-        <w:t>配適模型之結果</w:t>
+        <w:t>配適模型</w:t>
+      </w:r>
+      <w:proofErr w:type="gramEnd"/>
+      <w:r>
+        <w:rPr>
+          <w:rFonts w:hint="eastAsia"/>
+          <w:sz w:val="32"/>
+          <w:szCs w:val="28"/>
+        </w:rPr>
+        <w:t>之結果</w:t>
       </w:r>
     </w:p>
     <w:p>
       <w:pPr>
         <w:pStyle w:val="a7"/>
-        <w:numPr>
-          <w:ilvl w:val="0"/>
-          <w:numId w:val="1"/>
-        </w:numPr>
-      </w:pPr>
-      <w:r>
+        <w:ind w:left="0"/>
         <w:rPr>
           <w:rFonts w:hint="eastAsia"/>
         </w:rPr>
-        <w:t>模型：</w:t>
-      </w:r>
-      <w:r>
-        <w:rPr>
-          <w:rFonts w:hint="eastAsia"/>
-        </w:rPr>
-        <w:t>C</w:t>
-      </w:r>
-      <w:r>
-        <w:t>ART</w:t>
-      </w:r>
-    </w:p>
-    <w:p>
-      <w:pPr>
-        <w:pStyle w:val="a7"/>
-        <w:ind w:left="0"/>
-      </w:pPr>
-      <w:r>
-        <w:rPr>
-          <w:noProof/>
-        </w:rPr>
-        <w:drawing>
-          <wp:inline distT="0" distB="0" distL="0" distR="0" wp14:anchorId="52FC7186" wp14:editId="0A8DC6CE">
-            <wp:extent cx="5486400" cy="2988310"/>
-            <wp:effectExtent l="0" t="0" r="0" b="2540"/>
-            <wp:docPr id="3" name="圖片 3"/>
-            <wp:cNvGraphicFramePr>
-              <a:graphicFrameLocks xmlns:a="http://schemas.openxmlformats.org/drawingml/2006/main" noChangeAspect="1"/>
-            </wp:cNvGraphicFramePr>
-            <a:graphic xmlns:a="http://schemas.openxmlformats.org/drawingml/2006/main">
-              <a:graphicData uri="http://schemas.openxmlformats.org/drawingml/2006/picture">
-                <pic:pic xmlns:pic="http://schemas.openxmlformats.org/drawingml/2006/picture">
-                  <pic:nvPicPr>
-                    <pic:cNvPr id="1" name=""/>
-                    <pic:cNvPicPr/>
-                  </pic:nvPicPr>
-                  <pic:blipFill>
-                    <a:blip r:embed="rId9"/>
-                    <a:stretch>
-                      <a:fillRect/>
-                    </a:stretch>
-                  </pic:blipFill>
-                  <pic:spPr>
-                    <a:xfrm>
-                      <a:off x="0" y="0"/>
-                      <a:ext cx="5486400" cy="2988310"/>
-                    </a:xfrm>
-                    <a:prstGeom prst="rect">
-                      <a:avLst/>
-                    </a:prstGeom>
-                  </pic:spPr>
-                </pic:pic>
-              </a:graphicData>
-            </a:graphic>
-          </wp:inline>
-        </w:drawing>
-      </w:r>
-    </w:p>
-    <w:p>
-      <w:pPr>
-        <w:pStyle w:val="a7"/>
-        <w:ind w:left="0"/>
-      </w:pPr>
-    </w:p>
-    <w:p>
-      <w:pPr>
-        <w:pStyle w:val="a7"/>
-        <w:ind w:left="0"/>
-      </w:pPr>
-    </w:p>
-    <w:p>
-      <w:pPr>
-        <w:pStyle w:val="a7"/>
-        <w:numPr>
-          <w:ilvl w:val="0"/>
-          <w:numId w:val="1"/>
-        </w:numPr>
-        <w:rPr>
-          <w:sz w:val="28"/>
-          <w:szCs w:val="24"/>
-        </w:rPr>
-      </w:pPr>
-      <w:r>
-        <w:rPr>
-          <w:rFonts w:hint="eastAsia"/>
-          <w:sz w:val="28"/>
-          <w:szCs w:val="24"/>
-        </w:rPr>
-        <w:t>模型：</w:t>
-      </w:r>
-      <w:proofErr w:type="spellStart"/>
-      <w:r>
-        <w:rPr>
-          <w:sz w:val="28"/>
-          <w:szCs w:val="24"/>
-        </w:rPr>
-        <w:t>ctree</w:t>
-      </w:r>
-      <w:proofErr w:type="spellEnd"/>
-    </w:p>
-    <w:p>
-      <w:pPr>
-        <w:pStyle w:val="a7"/>
-        <w:ind w:left="0"/>
-      </w:pPr>
-      <w:r>
-        <w:rPr>
-          <w:noProof/>
-        </w:rPr>
-        <w:drawing>
-          <wp:inline distT="0" distB="0" distL="0" distR="0" wp14:anchorId="28D53F61" wp14:editId="33E160D9">
-            <wp:extent cx="5486400" cy="1736090"/>
-            <wp:effectExtent l="0" t="0" r="0" b="0"/>
-            <wp:docPr id="4" name="圖片 4"/>
-            <wp:cNvGraphicFramePr>
-              <a:graphicFrameLocks xmlns:a="http://schemas.openxmlformats.org/drawingml/2006/main" noChangeAspect="1"/>
-            </wp:cNvGraphicFramePr>
-            <a:graphic xmlns:a="http://schemas.openxmlformats.org/drawingml/2006/main">
-              <a:graphicData uri="http://schemas.openxmlformats.org/drawingml/2006/picture">
-                <pic:pic xmlns:pic="http://schemas.openxmlformats.org/drawingml/2006/picture">
-                  <pic:nvPicPr>
-                    <pic:cNvPr id="1" name=""/>
-                    <pic:cNvPicPr/>
-                  </pic:nvPicPr>
-                  <pic:blipFill>
-                    <a:blip r:embed="rId10"/>
-                    <a:stretch>
-                      <a:fillRect/>
-                    </a:stretch>
-                  </pic:blipFill>
-                  <pic:spPr>
-                    <a:xfrm>
-                      <a:off x="0" y="0"/>
-                      <a:ext cx="5486400" cy="1736090"/>
-                    </a:xfrm>
-                    <a:prstGeom prst="rect">
-                      <a:avLst/>
-                    </a:prstGeom>
-                  </pic:spPr>
-                </pic:pic>
-              </a:graphicData>
-            </a:graphic>
-          </wp:inline>
-        </w:drawing>
-      </w:r>
+      </w:pPr>
     </w:p>
     <w:p>
       <w:pPr>
@@ -1111,7 +935,7 @@
                 <w:b/>
                 <w:bCs/>
               </w:rPr>
-              <w:t>Tree Depth</w:t>
+              <w:t>Parameters</w:t>
             </w:r>
           </w:p>
         </w:tc>
@@ -1187,7 +1011,7 @@
               <w:jc w:val="center"/>
             </w:pPr>
             <w:r>
-              <w:t>CART</w:t>
+              <w:t>Logistic Regression</w:t>
             </w:r>
           </w:p>
         </w:tc>
@@ -1209,7 +1033,10 @@
               <w:rPr>
                 <w:rFonts w:hint="eastAsia"/>
               </w:rPr>
-              <w:t>2</w:t>
+              <w:t>De</w:t>
+            </w:r>
+            <w:r>
+              <w:t>fault</w:t>
             </w:r>
           </w:p>
         </w:tc>
@@ -1228,13 +1055,7 @@
               <w:jc w:val="center"/>
             </w:pPr>
             <w:r>
-              <w:t>0.448</w:t>
-            </w:r>
-            <w:r>
-              <w:rPr>
-                <w:rFonts w:hint="eastAsia"/>
-              </w:rPr>
-              <w:t>3</w:t>
+              <w:t>0.6207</w:t>
             </w:r>
           </w:p>
         </w:tc>
@@ -1246,6 +1067,71 @@
         <w:tc>
           <w:tcPr>
             <w:tcW w:w="2925" w:type="dxa"/>
+            <w:vAlign w:val="center"/>
+          </w:tcPr>
+          <w:p>
+            <w:pPr>
+              <w:pStyle w:val="a7"/>
+              <w:ind w:left="0"/>
+              <w:jc w:val="center"/>
+            </w:pPr>
+            <w:r>
+              <w:t>Decision Tree</w:t>
+            </w:r>
+          </w:p>
+        </w:tc>
+        <w:tc>
+          <w:tcPr>
+            <w:tcW w:w="2926" w:type="dxa"/>
+            <w:vAlign w:val="center"/>
+          </w:tcPr>
+          <w:p>
+            <w:pPr>
+              <w:pStyle w:val="a7"/>
+              <w:ind w:left="0"/>
+              <w:jc w:val="center"/>
+            </w:pPr>
+            <w:r>
+              <w:t>Max depth</w:t>
+            </w:r>
+            <w:r>
+              <w:rPr>
+                <w:rFonts w:hint="eastAsia"/>
+              </w:rPr>
+              <w:t>：</w:t>
+            </w:r>
+            <w:r>
+              <w:rPr>
+                <w:rFonts w:hint="eastAsia"/>
+              </w:rPr>
+              <w:t>6</w:t>
+            </w:r>
+          </w:p>
+        </w:tc>
+        <w:tc>
+          <w:tcPr>
+            <w:tcW w:w="2926" w:type="dxa"/>
+            <w:vAlign w:val="center"/>
+          </w:tcPr>
+          <w:p>
+            <w:pPr>
+              <w:pStyle w:val="a7"/>
+              <w:ind w:left="0"/>
+              <w:jc w:val="center"/>
+            </w:pPr>
+            <w:r>
+              <w:t>0.5517</w:t>
+            </w:r>
+          </w:p>
+        </w:tc>
+      </w:tr>
+      <w:tr>
+        <w:trPr>
+          <w:trHeight w:val="473"/>
+        </w:trPr>
+        <w:tc>
+          <w:tcPr>
+            <w:tcW w:w="2925" w:type="dxa"/>
             <w:tcBorders>
               <w:bottom w:val="single" w:sz="18" w:space="0" w:color="auto"/>
             </w:tcBorders>
@@ -1257,11 +1143,15 @@
               <w:ind w:left="0"/>
               <w:jc w:val="center"/>
             </w:pPr>
-            <w:proofErr w:type="spellStart"/>
-            <w:r>
-              <w:t>Ctree</w:t>
-            </w:r>
-            <w:proofErr w:type="spellEnd"/>
+            <w:r>
+              <w:rPr>
+                <w:rFonts w:hint="eastAsia"/>
+              </w:rPr>
+              <w:t>R</w:t>
+            </w:r>
+            <w:r>
+              <w:t>andom Forest</w:t>
+            </w:r>
           </w:p>
         </w:tc>
         <w:tc>
@@ -1279,10 +1169,19 @@
               <w:jc w:val="center"/>
             </w:pPr>
             <w:r>
+              <w:t>Max depth</w:t>
+            </w:r>
+            <w:r>
               <w:rPr>
                 <w:rFonts w:hint="eastAsia"/>
               </w:rPr>
-              <w:t>5</w:t>
+              <w:t>：</w:t>
+            </w:r>
+            <w:r>
+              <w:rPr>
+                <w:rFonts w:hint="eastAsia"/>
+              </w:rPr>
+              <w:t>6</w:t>
             </w:r>
           </w:p>
         </w:tc>
@@ -1311,6 +1210,21 @@
       <w:pPr>
         <w:pStyle w:val="a7"/>
         <w:ind w:left="0"/>
+      </w:pPr>
+    </w:p>
+    <w:p>
+      <w:pPr>
+        <w:pStyle w:val="a7"/>
+        <w:ind w:left="0"/>
+      </w:pPr>
+    </w:p>
+    <w:p>
+      <w:pPr>
+        <w:pStyle w:val="a7"/>
+        <w:ind w:left="0"/>
+        <w:rPr>
+          <w:rFonts w:hint="eastAsia"/>
+        </w:rPr>
       </w:pPr>
     </w:p>
     <w:sectPr>

</xml_diff>